<commit_message>
update resume with react netflix clone
</commit_message>
<xml_diff>
--- a/resume/Rakib-Ahmed-Coding-Resume.docx
+++ b/resume/Rakib-Ahmed-Coding-Resume.docx
@@ -6223,6 +6223,30 @@
             <w:u w:val="single"/>
             <w:rtl w:val="0"/>
           </w:rPr>
+          <w:t xml:space="preserve">React TypeScript Netflix Clone</w:t>
+        </w:r>
+      </w:hyperlink>
+      <w:r>
+        <w:rPr>
+          <w:rFonts w:ascii="Times New Roman" w:cs="Times New Roman" w:eastAsia="Times New Roman" w:hAnsi="Times New Roman"/>
+          <w:b w:val="1"/>
+          <w:sz w:val="22.079999923706055"/>
+          <w:szCs w:val="22.079999923706055"/>
+          <w:rtl w:val="0"/>
+        </w:rPr>
+        <w:t xml:space="preserve"> | </w:t>
+      </w:r>
+      <w:hyperlink r:id="rId36">
+        <w:r>
+          <w:rPr>
+            <w:rFonts w:ascii="Times New Roman" w:cs="Times New Roman" w:eastAsia="Times New Roman" w:hAnsi="Times New Roman"/>
+            <w:b w:val="1"/>
+            <w:color w:val="1155cc"/>
+            <w:sz w:val="22.079999923706055"/>
+            <w:szCs w:val="22.079999923706055"/>
+            <w:u w:val="single"/>
+            <w:rtl w:val="0"/>
+          </w:rPr>
           <w:t xml:space="preserve">MyDex Pokedex Clone</w:t>
         </w:r>
       </w:hyperlink>
@@ -6236,7 +6260,7 @@
         </w:rPr>
         <w:t xml:space="preserve"> | </w:t>
       </w:r>
-      <w:hyperlink r:id="rId36">
+      <w:hyperlink r:id="rId37">
         <w:r>
           <w:rPr>
             <w:rFonts w:ascii="Times New Roman" w:cs="Times New Roman" w:eastAsia="Times New Roman" w:hAnsi="Times New Roman"/>
@@ -6260,7 +6284,7 @@
         </w:rPr>
         <w:t xml:space="preserve"> | </w:t>
       </w:r>
-      <w:hyperlink r:id="rId37">
+      <w:hyperlink r:id="rId38">
         <w:r>
           <w:rPr>
             <w:rFonts w:ascii="Times New Roman" w:cs="Times New Roman" w:eastAsia="Times New Roman" w:hAnsi="Times New Roman"/>
@@ -6305,7 +6329,7 @@
         </w:rPr>
         <w:t xml:space="preserve">4) </w:t>
       </w:r>
-      <w:hyperlink r:id="rId38">
+      <w:hyperlink r:id="rId39">
         <w:r>
           <w:rPr>
             <w:rFonts w:ascii="Times New Roman" w:cs="Times New Roman" w:eastAsia="Times New Roman" w:hAnsi="Times New Roman"/>
@@ -6527,7 +6551,7 @@
         </w:rPr>
         <w:t xml:space="preserve"> deliver a finished product, a Game called </w:t>
       </w:r>
-      <w:hyperlink r:id="rId39">
+      <w:hyperlink r:id="rId40">
         <w:r>
           <w:rPr>
             <w:rFonts w:ascii="Times New Roman" w:cs="Times New Roman" w:eastAsia="Times New Roman" w:hAnsi="Times New Roman"/>
@@ -6615,7 +6639,7 @@
         </w:rPr>
         <w:t xml:space="preserve">5) </w:t>
       </w:r>
-      <w:hyperlink r:id="rId40">
+      <w:hyperlink r:id="rId41">
         <w:r>
           <w:rPr>
             <w:rFonts w:ascii="Times New Roman" w:cs="Times New Roman" w:eastAsia="Times New Roman" w:hAnsi="Times New Roman"/>
@@ -6791,7 +6815,7 @@
           <w:szCs w:val="22.079999923706055"/>
         </w:rPr>
       </w:pPr>
-      <w:hyperlink r:id="rId41">
+      <w:hyperlink r:id="rId42">
         <w:r>
           <w:rPr>
             <w:rFonts w:ascii="Times New Roman" w:cs="Times New Roman" w:eastAsia="Times New Roman" w:hAnsi="Times New Roman"/>
@@ -6876,7 +6900,7 @@
           <w:szCs w:val="22.079999923706055"/>
         </w:rPr>
       </w:pPr>
-      <w:hyperlink r:id="rId42">
+      <w:hyperlink r:id="rId43">
         <w:r>
           <w:rPr>
             <w:rFonts w:ascii="Times New Roman" w:cs="Times New Roman" w:eastAsia="Times New Roman" w:hAnsi="Times New Roman"/>

</xml_diff>

<commit_message>
update resume and gt certificate
</commit_message>
<xml_diff>
--- a/resume/Rakib-Ahmed-Coding-Resume.docx
+++ b/resume/Rakib-Ahmed-Coding-Resume.docx
@@ -6933,15 +6933,29 @@
         </w:rPr>
         <w:t xml:space="preserve">- </w:t>
       </w:r>
-      <w:r>
-        <w:rPr>
-          <w:rFonts w:ascii="Times New Roman" w:cs="Times New Roman" w:eastAsia="Times New Roman" w:hAnsi="Times New Roman"/>
-          <w:b w:val="1"/>
-          <w:sz w:val="22.079999923706055"/>
-          <w:szCs w:val="22.079999923706055"/>
-          <w:rtl w:val="0"/>
-        </w:rPr>
-        <w:t xml:space="preserve">Full Stack Flex Web Development Bootcamp (6 month bootcamp) Graduate</w:t>
+      <w:hyperlink r:id="rId44">
+        <w:r>
+          <w:rPr>
+            <w:rFonts w:ascii="Times New Roman" w:cs="Times New Roman" w:eastAsia="Times New Roman" w:hAnsi="Times New Roman"/>
+            <w:b w:val="1"/>
+            <w:color w:val="1155cc"/>
+            <w:sz w:val="22.079999923706055"/>
+            <w:szCs w:val="22.079999923706055"/>
+            <w:u w:val="single"/>
+            <w:rtl w:val="0"/>
+          </w:rPr>
+          <w:t xml:space="preserve">Full Stack Flex Web Development Bootcamp</w:t>
+        </w:r>
+      </w:hyperlink>
+      <w:r>
+        <w:rPr>
+          <w:rFonts w:ascii="Times New Roman" w:cs="Times New Roman" w:eastAsia="Times New Roman" w:hAnsi="Times New Roman"/>
+          <w:b w:val="1"/>
+          <w:sz w:val="22.079999923706055"/>
+          <w:szCs w:val="22.079999923706055"/>
+          <w:rtl w:val="0"/>
+        </w:rPr>
+        <w:t xml:space="preserve"> (6 month bootcamp) Graduate</w:t>
       </w:r>
       <w:r>
         <w:rPr>

</xml_diff>